<commit_message>
Dataset Added to Python Notebook
</commit_message>
<xml_diff>
--- a/Data/Data Explained.docx
+++ b/Data/Data Explained.docx
@@ -5,6 +5,248 @@
     <w:p>
       <w:pPr>
         <w:pStyle w:val="NormalWeb"/>
+        <w:spacing w:before="0" w:beforeAutospacing="0" w:after="240" w:afterAutospacing="0"/>
+        <w:rPr>
+          <w:rFonts w:ascii="Arial" w:hAnsi="Arial" w:cs="Arial"/>
+          <w:sz w:val="21"/>
+          <w:szCs w:val="21"/>
+        </w:rPr>
+      </w:pPr>
+      <w:r>
+        <w:rPr>
+          <w:rFonts w:ascii="Arial" w:hAnsi="Arial" w:cs="Arial"/>
+          <w:sz w:val="21"/>
+          <w:szCs w:val="21"/>
+        </w:rPr>
+        <w:t>From </w:t>
+      </w:r>
+      <w:hyperlink r:id="rId5" w:history="1">
+        <w:r>
+          <w:rPr>
+            <w:rStyle w:val="Hyperlink"/>
+            <w:rFonts w:ascii="Arial" w:hAnsi="Arial" w:cs="Arial"/>
+            <w:color w:val="008ABC"/>
+            <w:sz w:val="21"/>
+            <w:szCs w:val="21"/>
+            <w:u w:val="none"/>
+          </w:rPr>
+          <w:t>understat.com</w:t>
+        </w:r>
+      </w:hyperlink>
+      <w:r>
+        <w:rPr>
+          <w:rFonts w:ascii="Arial" w:hAnsi="Arial" w:cs="Arial"/>
+          <w:sz w:val="21"/>
+          <w:szCs w:val="21"/>
+        </w:rPr>
+        <w:t> home page:</w:t>
+      </w:r>
+    </w:p>
+    <w:p>
+      <w:pPr>
+        <w:pStyle w:val="NormalWeb"/>
+        <w:numPr>
+          <w:ilvl w:val="0"/>
+          <w:numId w:val="2"/>
+        </w:numPr>
+        <w:spacing w:before="0" w:beforeAutospacing="0" w:after="180" w:afterAutospacing="0"/>
+        <w:rPr>
+          <w:rFonts w:ascii="Arial" w:hAnsi="Arial" w:cs="Arial"/>
+          <w:sz w:val="21"/>
+          <w:szCs w:val="21"/>
+        </w:rPr>
+      </w:pPr>
+      <w:r>
+        <w:rPr>
+          <w:rFonts w:ascii="Arial" w:hAnsi="Arial" w:cs="Arial"/>
+          <w:sz w:val="21"/>
+          <w:szCs w:val="21"/>
+        </w:rPr>
+        <w:t>Expected goals (</w:t>
+      </w:r>
+      <w:proofErr w:type="spellStart"/>
+      <w:r>
+        <w:rPr>
+          <w:rFonts w:ascii="Arial" w:hAnsi="Arial" w:cs="Arial"/>
+          <w:sz w:val="21"/>
+          <w:szCs w:val="21"/>
+        </w:rPr>
+        <w:t>xG</w:t>
+      </w:r>
+      <w:proofErr w:type="spellEnd"/>
+      <w:r>
+        <w:rPr>
+          <w:rFonts w:ascii="Arial" w:hAnsi="Arial" w:cs="Arial"/>
+          <w:sz w:val="21"/>
+          <w:szCs w:val="21"/>
+        </w:rPr>
+        <w:t>) is the new revolutionary football metric, which allows you to evaluate team and player performance.</w:t>
+      </w:r>
+    </w:p>
+    <w:p>
+      <w:pPr>
+        <w:pStyle w:val="NormalWeb"/>
+        <w:numPr>
+          <w:ilvl w:val="0"/>
+          <w:numId w:val="2"/>
+        </w:numPr>
+        <w:spacing w:before="0" w:beforeAutospacing="0" w:after="180" w:afterAutospacing="0"/>
+        <w:rPr>
+          <w:rFonts w:ascii="Arial" w:hAnsi="Arial" w:cs="Arial"/>
+          <w:sz w:val="21"/>
+          <w:szCs w:val="21"/>
+        </w:rPr>
+      </w:pPr>
+      <w:r>
+        <w:rPr>
+          <w:rFonts w:ascii="Arial" w:hAnsi="Arial" w:cs="Arial"/>
+          <w:sz w:val="21"/>
+          <w:szCs w:val="21"/>
+        </w:rPr>
+        <w:t>In a low-scoring game such as football, final match score does not provide a clear picture of performance.</w:t>
+      </w:r>
+    </w:p>
+    <w:p>
+      <w:pPr>
+        <w:pStyle w:val="NormalWeb"/>
+        <w:numPr>
+          <w:ilvl w:val="0"/>
+          <w:numId w:val="2"/>
+        </w:numPr>
+        <w:spacing w:before="0" w:beforeAutospacing="0" w:after="180" w:afterAutospacing="0"/>
+        <w:rPr>
+          <w:rFonts w:ascii="Arial" w:hAnsi="Arial" w:cs="Arial"/>
+          <w:sz w:val="21"/>
+          <w:szCs w:val="21"/>
+        </w:rPr>
+      </w:pPr>
+      <w:proofErr w:type="gramStart"/>
+      <w:r>
+        <w:rPr>
+          <w:rFonts w:ascii="Arial" w:hAnsi="Arial" w:cs="Arial"/>
+          <w:sz w:val="21"/>
+          <w:szCs w:val="21"/>
+        </w:rPr>
+        <w:t>This is why</w:t>
+      </w:r>
+      <w:proofErr w:type="gramEnd"/>
+      <w:r>
+        <w:rPr>
+          <w:rFonts w:ascii="Arial" w:hAnsi="Arial" w:cs="Arial"/>
+          <w:sz w:val="21"/>
+          <w:szCs w:val="21"/>
+        </w:rPr>
+        <w:t xml:space="preserve"> more and more sports analytics turn to the advanced models like </w:t>
+      </w:r>
+      <w:proofErr w:type="spellStart"/>
+      <w:r>
+        <w:rPr>
+          <w:rFonts w:ascii="Arial" w:hAnsi="Arial" w:cs="Arial"/>
+          <w:sz w:val="21"/>
+          <w:szCs w:val="21"/>
+        </w:rPr>
+        <w:t>xG</w:t>
+      </w:r>
+      <w:proofErr w:type="spellEnd"/>
+      <w:r>
+        <w:rPr>
+          <w:rFonts w:ascii="Arial" w:hAnsi="Arial" w:cs="Arial"/>
+          <w:sz w:val="21"/>
+          <w:szCs w:val="21"/>
+        </w:rPr>
+        <w:t>, which is a statistical measure of the quality of chances created and conceded.</w:t>
+      </w:r>
+    </w:p>
+    <w:p>
+      <w:pPr>
+        <w:pStyle w:val="NormalWeb"/>
+        <w:numPr>
+          <w:ilvl w:val="0"/>
+          <w:numId w:val="2"/>
+        </w:numPr>
+        <w:spacing w:before="0" w:beforeAutospacing="0" w:after="180" w:afterAutospacing="0"/>
+        <w:rPr>
+          <w:rFonts w:ascii="Arial" w:hAnsi="Arial" w:cs="Arial"/>
+          <w:sz w:val="21"/>
+          <w:szCs w:val="21"/>
+        </w:rPr>
+      </w:pPr>
+      <w:r>
+        <w:rPr>
+          <w:rFonts w:ascii="Arial" w:hAnsi="Arial" w:cs="Arial"/>
+          <w:sz w:val="21"/>
+          <w:szCs w:val="21"/>
+        </w:rPr>
+        <w:t>Our goal was to create the most precise method for shot quality evaluation.</w:t>
+      </w:r>
+    </w:p>
+    <w:p>
+      <w:pPr>
+        <w:pStyle w:val="NormalWeb"/>
+        <w:numPr>
+          <w:ilvl w:val="0"/>
+          <w:numId w:val="2"/>
+        </w:numPr>
+        <w:spacing w:before="0" w:beforeAutospacing="0" w:after="180" w:afterAutospacing="0"/>
+        <w:rPr>
+          <w:rFonts w:ascii="Arial" w:hAnsi="Arial" w:cs="Arial"/>
+          <w:sz w:val="21"/>
+          <w:szCs w:val="21"/>
+        </w:rPr>
+      </w:pPr>
+      <w:r>
+        <w:rPr>
+          <w:rFonts w:ascii="Arial" w:hAnsi="Arial" w:cs="Arial"/>
+          <w:sz w:val="21"/>
+          <w:szCs w:val="21"/>
+        </w:rPr>
+        <w:t>For this case, we trained neural network prediction algorithms with the large dataset (&gt;100,000 shots, over 10 parameters for each).</w:t>
+      </w:r>
+    </w:p>
+    <w:p>
+      <w:pPr>
+        <w:pStyle w:val="NormalWeb"/>
+        <w:numPr>
+          <w:ilvl w:val="0"/>
+          <w:numId w:val="2"/>
+        </w:numPr>
+        <w:spacing w:before="0" w:beforeAutospacing="0" w:after="180" w:afterAutospacing="0"/>
+        <w:rPr>
+          <w:rFonts w:ascii="Arial" w:hAnsi="Arial" w:cs="Arial"/>
+          <w:sz w:val="21"/>
+          <w:szCs w:val="21"/>
+        </w:rPr>
+      </w:pPr>
+      <w:r>
+        <w:rPr>
+          <w:rFonts w:ascii="Arial" w:hAnsi="Arial" w:cs="Arial"/>
+          <w:sz w:val="21"/>
+          <w:szCs w:val="21"/>
+        </w:rPr>
+        <w:t xml:space="preserve">On this site, you will find our detailed </w:t>
+      </w:r>
+      <w:proofErr w:type="spellStart"/>
+      <w:r>
+        <w:rPr>
+          <w:rFonts w:ascii="Arial" w:hAnsi="Arial" w:cs="Arial"/>
+          <w:sz w:val="21"/>
+          <w:szCs w:val="21"/>
+        </w:rPr>
+        <w:t>xG</w:t>
+      </w:r>
+      <w:proofErr w:type="spellEnd"/>
+      <w:r>
+        <w:rPr>
+          <w:rFonts w:ascii="Arial" w:hAnsi="Arial" w:cs="Arial"/>
+          <w:sz w:val="21"/>
+          <w:szCs w:val="21"/>
+        </w:rPr>
+        <w:t xml:space="preserve"> statistics for the top European leagues.</w:t>
+      </w:r>
+    </w:p>
+    <w:p>
+      <w:pPr>
+        <w:pStyle w:val="NormalWeb"/>
         <w:shd w:val="clear" w:color="auto" w:fill="FFFFFF"/>
         <w:spacing w:before="158" w:beforeAutospacing="0" w:after="158" w:afterAutospacing="0"/>
         <w:textAlignment w:val="baseline"/>
@@ -14,13 +256,34 @@
           <w:szCs w:val="21"/>
         </w:rPr>
       </w:pPr>
-      <w:r>
-        <w:rPr>
-          <w:rFonts w:ascii="Arial" w:hAnsi="Arial" w:cs="Arial"/>
-          <w:sz w:val="21"/>
-          <w:szCs w:val="21"/>
-        </w:rPr>
-        <w:t>Additional metrics:</w:t>
+    </w:p>
+    <w:p>
+      <w:pPr>
+        <w:pStyle w:val="NormalWeb"/>
+        <w:shd w:val="clear" w:color="auto" w:fill="FFFFFF"/>
+        <w:spacing w:before="158" w:beforeAutospacing="0" w:after="158" w:afterAutospacing="0"/>
+        <w:textAlignment w:val="baseline"/>
+        <w:rPr>
+          <w:rFonts w:ascii="Arial" w:hAnsi="Arial" w:cs="Arial"/>
+          <w:sz w:val="21"/>
+          <w:szCs w:val="21"/>
+        </w:rPr>
+      </w:pPr>
+      <w:r>
+        <w:rPr>
+          <w:rFonts w:ascii="Arial" w:hAnsi="Arial" w:cs="Arial"/>
+          <w:sz w:val="21"/>
+          <w:szCs w:val="21"/>
+        </w:rPr>
+        <w:t xml:space="preserve">List of </w:t>
+      </w:r>
+      <w:r>
+        <w:rPr>
+          <w:rFonts w:ascii="Arial" w:hAnsi="Arial" w:cs="Arial"/>
+          <w:sz w:val="21"/>
+          <w:szCs w:val="21"/>
+        </w:rPr>
+        <w:t>metrics:</w:t>
       </w:r>
     </w:p>
     <w:p>
@@ -61,7 +324,7 @@
         </w:rPr>
         <w:t> - expected goals metric, it is a statistical measure of the quality of chances created and conceded. More at </w:t>
       </w:r>
-      <w:hyperlink r:id="rId5" w:history="1">
+      <w:hyperlink r:id="rId6" w:history="1">
         <w:r>
           <w:rPr>
             <w:rStyle w:val="Hyperlink"/>
@@ -703,8 +966,160 @@
       </w:rPr>
     </w:lvl>
   </w:abstractNum>
+  <w:abstractNum w:abstractNumId="1" w15:restartNumberingAfterBreak="0">
+    <w:nsid w:val="4384564C"/>
+    <w:multiLevelType w:val="multilevel"/>
+    <w:tmpl w:val="C56697BC"/>
+    <w:lvl w:ilvl="0">
+      <w:start w:val="1"/>
+      <w:numFmt w:val="bullet"/>
+      <w:lvlText w:val=""/>
+      <w:lvlJc w:val="left"/>
+      <w:pPr>
+        <w:tabs>
+          <w:tab w:val="num" w:pos="720"/>
+        </w:tabs>
+        <w:ind w:left="720" w:hanging="360"/>
+      </w:pPr>
+      <w:rPr>
+        <w:rFonts w:ascii="Symbol" w:hAnsi="Symbol" w:hint="default"/>
+        <w:sz w:val="20"/>
+      </w:rPr>
+    </w:lvl>
+    <w:lvl w:ilvl="1" w:tentative="1">
+      <w:start w:val="1"/>
+      <w:numFmt w:val="bullet"/>
+      <w:lvlText w:val=""/>
+      <w:lvlJc w:val="left"/>
+      <w:pPr>
+        <w:tabs>
+          <w:tab w:val="num" w:pos="1440"/>
+        </w:tabs>
+        <w:ind w:left="1440" w:hanging="360"/>
+      </w:pPr>
+      <w:rPr>
+        <w:rFonts w:ascii="Symbol" w:hAnsi="Symbol" w:hint="default"/>
+        <w:sz w:val="20"/>
+      </w:rPr>
+    </w:lvl>
+    <w:lvl w:ilvl="2" w:tentative="1">
+      <w:start w:val="1"/>
+      <w:numFmt w:val="bullet"/>
+      <w:lvlText w:val=""/>
+      <w:lvlJc w:val="left"/>
+      <w:pPr>
+        <w:tabs>
+          <w:tab w:val="num" w:pos="2160"/>
+        </w:tabs>
+        <w:ind w:left="2160" w:hanging="360"/>
+      </w:pPr>
+      <w:rPr>
+        <w:rFonts w:ascii="Symbol" w:hAnsi="Symbol" w:hint="default"/>
+        <w:sz w:val="20"/>
+      </w:rPr>
+    </w:lvl>
+    <w:lvl w:ilvl="3" w:tentative="1">
+      <w:start w:val="1"/>
+      <w:numFmt w:val="bullet"/>
+      <w:lvlText w:val=""/>
+      <w:lvlJc w:val="left"/>
+      <w:pPr>
+        <w:tabs>
+          <w:tab w:val="num" w:pos="2880"/>
+        </w:tabs>
+        <w:ind w:left="2880" w:hanging="360"/>
+      </w:pPr>
+      <w:rPr>
+        <w:rFonts w:ascii="Symbol" w:hAnsi="Symbol" w:hint="default"/>
+        <w:sz w:val="20"/>
+      </w:rPr>
+    </w:lvl>
+    <w:lvl w:ilvl="4" w:tentative="1">
+      <w:start w:val="1"/>
+      <w:numFmt w:val="bullet"/>
+      <w:lvlText w:val=""/>
+      <w:lvlJc w:val="left"/>
+      <w:pPr>
+        <w:tabs>
+          <w:tab w:val="num" w:pos="3600"/>
+        </w:tabs>
+        <w:ind w:left="3600" w:hanging="360"/>
+      </w:pPr>
+      <w:rPr>
+        <w:rFonts w:ascii="Symbol" w:hAnsi="Symbol" w:hint="default"/>
+        <w:sz w:val="20"/>
+      </w:rPr>
+    </w:lvl>
+    <w:lvl w:ilvl="5" w:tentative="1">
+      <w:start w:val="1"/>
+      <w:numFmt w:val="bullet"/>
+      <w:lvlText w:val=""/>
+      <w:lvlJc w:val="left"/>
+      <w:pPr>
+        <w:tabs>
+          <w:tab w:val="num" w:pos="4320"/>
+        </w:tabs>
+        <w:ind w:left="4320" w:hanging="360"/>
+      </w:pPr>
+      <w:rPr>
+        <w:rFonts w:ascii="Symbol" w:hAnsi="Symbol" w:hint="default"/>
+        <w:sz w:val="20"/>
+      </w:rPr>
+    </w:lvl>
+    <w:lvl w:ilvl="6" w:tentative="1">
+      <w:start w:val="1"/>
+      <w:numFmt w:val="bullet"/>
+      <w:lvlText w:val=""/>
+      <w:lvlJc w:val="left"/>
+      <w:pPr>
+        <w:tabs>
+          <w:tab w:val="num" w:pos="5040"/>
+        </w:tabs>
+        <w:ind w:left="5040" w:hanging="360"/>
+      </w:pPr>
+      <w:rPr>
+        <w:rFonts w:ascii="Symbol" w:hAnsi="Symbol" w:hint="default"/>
+        <w:sz w:val="20"/>
+      </w:rPr>
+    </w:lvl>
+    <w:lvl w:ilvl="7" w:tentative="1">
+      <w:start w:val="1"/>
+      <w:numFmt w:val="bullet"/>
+      <w:lvlText w:val=""/>
+      <w:lvlJc w:val="left"/>
+      <w:pPr>
+        <w:tabs>
+          <w:tab w:val="num" w:pos="5760"/>
+        </w:tabs>
+        <w:ind w:left="5760" w:hanging="360"/>
+      </w:pPr>
+      <w:rPr>
+        <w:rFonts w:ascii="Symbol" w:hAnsi="Symbol" w:hint="default"/>
+        <w:sz w:val="20"/>
+      </w:rPr>
+    </w:lvl>
+    <w:lvl w:ilvl="8" w:tentative="1">
+      <w:start w:val="1"/>
+      <w:numFmt w:val="bullet"/>
+      <w:lvlText w:val=""/>
+      <w:lvlJc w:val="left"/>
+      <w:pPr>
+        <w:tabs>
+          <w:tab w:val="num" w:pos="6480"/>
+        </w:tabs>
+        <w:ind w:left="6480" w:hanging="360"/>
+      </w:pPr>
+      <w:rPr>
+        <w:rFonts w:ascii="Symbol" w:hAnsi="Symbol" w:hint="default"/>
+        <w:sz w:val="20"/>
+      </w:rPr>
+    </w:lvl>
+  </w:abstractNum>
   <w:num w:numId="1">
     <w:abstractNumId w:val="0"/>
+  </w:num>
+  <w:num w:numId="2">
+    <w:abstractNumId w:val="1"/>
   </w:num>
 </w:numbering>
 </file>

</xml_diff>